<commit_message>
Nicole Changes - A1 and B3
</commit_message>
<xml_diff>
--- a/lab06definitions.docx
+++ b/lab06definitions.docx
@@ -14,6 +14,387 @@
         </w:rPr>
         <w:t>Definitions PBS / WBS</w:t>
       </w:r>
+    </w:p>
+    <w:p>
+      <w:pPr>
+        <w:rPr>
+          <w:lang w:val="en-IE"/>
+        </w:rPr>
+      </w:pPr>
+    </w:p>
+    <w:p>
+      <w:pPr>
+        <w:pStyle w:val="Heading1"/>
+        <w:rPr>
+          <w:b/>
+          <w:bCs/>
+          <w:sz w:val="40"/>
+          <w:szCs w:val="40"/>
+          <w:lang w:val="en-IE"/>
+        </w:rPr>
+      </w:pPr>
+      <w:r>
+        <w:rPr>
+          <w:b/>
+          <w:bCs/>
+          <w:sz w:val="40"/>
+          <w:szCs w:val="40"/>
+          <w:lang w:val="en-IE"/>
+        </w:rPr>
+        <w:t>B3</w:t>
+      </w:r>
+    </w:p>
+    <w:p>
+      <w:pPr>
+        <w:pStyle w:val="Heading1"/>
+        <w:rPr>
+          <w:lang w:val="en-IE"/>
+        </w:rPr>
+      </w:pPr>
+      <w:r>
+        <w:rPr>
+          <w:lang w:val="en-IE"/>
+        </w:rPr>
+        <w:t>Definition:</w:t>
+      </w:r>
+    </w:p>
+    <w:p>
+      <w:pPr>
+        <w:rPr>
+          <w:lang w:val="en-IE"/>
+        </w:rPr>
+      </w:pPr>
+      <w:r>
+        <w:rPr>
+          <w:lang w:val="en-IE"/>
+        </w:rPr>
+        <w:t xml:space="preserve">You use the WBS for scope control, including change management. It is graphical and shows all project parts. </w:t>
+      </w:r>
+    </w:p>
+    <w:p>
+      <w:pPr>
+        <w:rPr>
+          <w:lang w:val="en-IE"/>
+        </w:rPr>
+      </w:pPr>
+    </w:p>
+    <w:p>
+      <w:pPr>
+        <w:pStyle w:val="Heading1"/>
+        <w:rPr>
+          <w:lang w:val="en-IE"/>
+        </w:rPr>
+      </w:pPr>
+      <w:r>
+        <w:rPr>
+          <w:lang w:val="en-IE"/>
+        </w:rPr>
+        <w:t>Sources:</w:t>
+      </w:r>
+    </w:p>
+    <w:p>
+      <w:pPr>
+        <w:rPr>
+          <w:lang w:val="en-IE"/>
+        </w:rPr>
+      </w:pPr>
+      <w:hyperlink r:id="rId4" w:history="1">
+        <w:r>
+          <w:rPr>
+            <w:rStyle w:val="Hyperlink"/>
+            <w:lang w:val="en-IE"/>
+          </w:rPr>
+          <w:t>www.thedigitalprojectmanager.com</w:t>
+        </w:r>
+      </w:hyperlink>
+    </w:p>
+    <w:p>
+      <w:pPr>
+        <w:rPr>
+          <w:lang w:val="en-IE"/>
+        </w:rPr>
+      </w:pPr>
+      <w:hyperlink r:id="rId5" w:history="1">
+        <w:r>
+          <w:rPr>
+            <w:rStyle w:val="Hyperlink"/>
+            <w:lang w:val="en-IE"/>
+          </w:rPr>
+          <w:t>www.projectmanager.com</w:t>
+        </w:r>
+      </w:hyperlink>
+    </w:p>
+    <w:p>
+      <w:pPr>
+        <w:rPr>
+          <w:lang w:val="en-IE"/>
+        </w:rPr>
+      </w:pPr>
+    </w:p>
+    <w:p>
+      <w:pPr>
+        <w:pStyle w:val="Heading1"/>
+        <w:rPr>
+          <w:lang w:val="en-IE"/>
+        </w:rPr>
+      </w:pPr>
+      <w:r>
+        <w:rPr>
+          <w:lang w:val="en-IE"/>
+        </w:rPr>
+        <w:t>Example:</w:t>
+      </w:r>
+    </w:p>
+    <w:p>
+      <w:pPr>
+        <w:rPr>
+          <w:lang w:val="en-IE"/>
+        </w:rPr>
+      </w:pPr>
+      <w:r>
+        <w:rPr>
+          <w:noProof/>
+          <w:lang w:val="en-IE"/>
+        </w:rPr>
+        <w:drawing>
+          <wp:inline distT="0" distB="0" distL="0" distR="0" wp14:anchorId="708E7DEC" wp14:editId="2581C717">
+            <wp:extent cx="4839119" cy="2987299"/>
+            <wp:effectExtent l="0" t="0" r="0" b="3810"/>
+            <wp:docPr id="1" name="Picture 1" descr="Diagram&#10;&#10;Description automatically generated"/>
+            <wp:cNvGraphicFramePr>
+              <a:graphicFrameLocks xmlns:a="http://schemas.openxmlformats.org/drawingml/2006/main" noChangeAspect="1"/>
+            </wp:cNvGraphicFramePr>
+            <a:graphic xmlns:a="http://schemas.openxmlformats.org/drawingml/2006/main">
+              <a:graphicData uri="http://schemas.openxmlformats.org/drawingml/2006/picture">
+                <pic:pic xmlns:pic="http://schemas.openxmlformats.org/drawingml/2006/picture">
+                  <pic:nvPicPr>
+                    <pic:cNvPr id="1" name="Picture 1" descr="Diagram&#10;&#10;Description automatically generated"/>
+                    <pic:cNvPicPr/>
+                  </pic:nvPicPr>
+                  <pic:blipFill>
+                    <a:blip r:embed="rId6"/>
+                    <a:stretch>
+                      <a:fillRect/>
+                    </a:stretch>
+                  </pic:blipFill>
+                  <pic:spPr>
+                    <a:xfrm>
+                      <a:off x="0" y="0"/>
+                      <a:ext cx="4839119" cy="2987299"/>
+                    </a:xfrm>
+                    <a:prstGeom prst="rect">
+                      <a:avLst/>
+                    </a:prstGeom>
+                  </pic:spPr>
+                </pic:pic>
+              </a:graphicData>
+            </a:graphic>
+          </wp:inline>
+        </w:drawing>
+      </w:r>
+    </w:p>
+    <w:p>
+      <w:pPr>
+        <w:rPr>
+          <w:lang w:val="en-IE"/>
+        </w:rPr>
+      </w:pPr>
+    </w:p>
+    <w:p>
+      <w:pPr>
+        <w:rPr>
+          <w:lang w:val="en-IE"/>
+        </w:rPr>
+      </w:pPr>
+    </w:p>
+    <w:p>
+      <w:pPr>
+        <w:rPr>
+          <w:lang w:val="en-IE"/>
+        </w:rPr>
+      </w:pPr>
+    </w:p>
+    <w:p>
+      <w:pPr>
+        <w:rPr>
+          <w:lang w:val="en-IE"/>
+        </w:rPr>
+      </w:pPr>
+    </w:p>
+    <w:p>
+      <w:pPr>
+        <w:rPr>
+          <w:lang w:val="en-IE"/>
+        </w:rPr>
+      </w:pPr>
+    </w:p>
+    <w:p>
+      <w:pPr>
+        <w:rPr>
+          <w:lang w:val="en-IE"/>
+        </w:rPr>
+      </w:pPr>
+    </w:p>
+    <w:p>
+      <w:pPr>
+        <w:rPr>
+          <w:lang w:val="en-IE"/>
+        </w:rPr>
+      </w:pPr>
+    </w:p>
+    <w:p>
+      <w:pPr>
+        <w:pStyle w:val="Heading1"/>
+        <w:rPr>
+          <w:b/>
+          <w:bCs/>
+          <w:sz w:val="40"/>
+          <w:szCs w:val="40"/>
+          <w:lang w:val="en-IE"/>
+        </w:rPr>
+      </w:pPr>
+      <w:r>
+        <w:rPr>
+          <w:b/>
+          <w:bCs/>
+          <w:sz w:val="40"/>
+          <w:szCs w:val="40"/>
+          <w:lang w:val="en-IE"/>
+        </w:rPr>
+        <w:lastRenderedPageBreak/>
+        <w:t>A1</w:t>
+      </w:r>
+    </w:p>
+    <w:p>
+      <w:pPr>
+        <w:pStyle w:val="Heading1"/>
+        <w:rPr>
+          <w:lang w:val="en-IE"/>
+        </w:rPr>
+      </w:pPr>
+      <w:r>
+        <w:rPr>
+          <w:lang w:val="en-IE"/>
+        </w:rPr>
+        <w:t>Definition:</w:t>
+      </w:r>
+    </w:p>
+    <w:p>
+      <w:pPr>
+        <w:rPr>
+          <w:lang w:val="en-IE"/>
+        </w:rPr>
+      </w:pPr>
+      <w:r>
+        <w:rPr>
+          <w:lang w:val="en-IE"/>
+        </w:rPr>
+        <w:t xml:space="preserve">A PBS is a hierarchal structure of things that the project will make or the outcomes that it will deliver. </w:t>
+      </w:r>
+    </w:p>
+    <w:p>
+      <w:pPr>
+        <w:rPr>
+          <w:lang w:val="en-IE"/>
+        </w:rPr>
+      </w:pPr>
+    </w:p>
+    <w:p>
+      <w:pPr>
+        <w:pStyle w:val="Heading1"/>
+        <w:rPr>
+          <w:lang w:val="en-IE"/>
+        </w:rPr>
+      </w:pPr>
+      <w:r>
+        <w:rPr>
+          <w:lang w:val="en-IE"/>
+        </w:rPr>
+        <w:t>Sources:</w:t>
+      </w:r>
+    </w:p>
+    <w:p>
+      <w:pPr>
+        <w:rPr>
+          <w:lang w:val="en-IE"/>
+        </w:rPr>
+      </w:pPr>
+    </w:p>
+    <w:p>
+      <w:pPr>
+        <w:rPr>
+          <w:lang w:val="en-IE"/>
+        </w:rPr>
+      </w:pPr>
+      <w:r>
+        <w:rPr>
+          <w:lang w:val="en-IE"/>
+        </w:rPr>
+        <w:t>www.a</w:t>
+      </w:r>
+      <w:r>
+        <w:rPr>
+          <w:lang w:val="en-IE"/>
+        </w:rPr>
+        <w:t>pm.org.uk</w:t>
+      </w:r>
+    </w:p>
+    <w:p>
+      <w:pPr>
+        <w:rPr>
+          <w:lang w:val="en-IE"/>
+        </w:rPr>
+      </w:pPr>
+      <w:hyperlink r:id="rId7" w:history="1">
+        <w:r>
+          <w:rPr>
+            <w:rStyle w:val="Hyperlink"/>
+            <w:lang w:val="en-IE"/>
+          </w:rPr>
+          <w:t>www.projectmanager.com</w:t>
+        </w:r>
+      </w:hyperlink>
+    </w:p>
+    <w:p>
+      <w:pPr>
+        <w:rPr>
+          <w:lang w:val="en-IE"/>
+        </w:rPr>
+      </w:pPr>
+    </w:p>
+    <w:p>
+      <w:pPr>
+        <w:pStyle w:val="Heading1"/>
+        <w:rPr>
+          <w:lang w:val="en-IE"/>
+        </w:rPr>
+      </w:pPr>
+      <w:r>
+        <w:rPr>
+          <w:lang w:val="en-IE"/>
+        </w:rPr>
+        <w:t>Example:</w:t>
+      </w:r>
+    </w:p>
+    <w:p>
+      <w:pPr>
+        <w:rPr>
+          <w:lang w:val="en-IE"/>
+        </w:rPr>
+      </w:pPr>
+      <w:r>
+        <w:rPr>
+          <w:lang w:val="en-IE"/>
+        </w:rPr>
+        <w:t>It is the “Shopping list” of the project</w:t>
+      </w:r>
+    </w:p>
+    <w:p>
+      <w:pPr>
+        <w:rPr>
+          <w:lang w:val="en-IE"/>
+        </w:rPr>
+      </w:pPr>
     </w:p>
     <w:sectPr>
       <w:pgSz w:w="11906" w:h="16838"/>
@@ -427,6 +808,27 @@
       <w:lang w:val="en-GB"/>
     </w:rPr>
   </w:style>
+  <w:style w:type="paragraph" w:styleId="Heading1">
+    <w:name w:val="heading 1"/>
+    <w:basedOn w:val="Normal"/>
+    <w:next w:val="Normal"/>
+    <w:link w:val="Heading1Char"/>
+    <w:uiPriority w:val="9"/>
+    <w:qFormat/>
+    <w:rsid w:val="00911192"/>
+    <w:pPr>
+      <w:keepNext/>
+      <w:keepLines/>
+      <w:spacing w:before="240" w:after="0"/>
+      <w:outlineLvl w:val="0"/>
+    </w:pPr>
+    <w:rPr>
+      <w:rFonts w:asciiTheme="majorHAnsi" w:eastAsiaTheme="majorEastAsia" w:hAnsiTheme="majorHAnsi" w:cstheme="majorBidi"/>
+      <w:color w:val="2F5496" w:themeColor="accent1" w:themeShade="BF"/>
+      <w:sz w:val="32"/>
+      <w:szCs w:val="32"/>
+    </w:rPr>
+  </w:style>
   <w:style w:type="character" w:default="1" w:styleId="DefaultParagraphFont">
     <w:name w:val="Default Paragraph Font"/>
     <w:uiPriority w:val="1"/>
@@ -453,6 +855,31 @@
     <w:uiPriority w:val="99"/>
     <w:semiHidden/>
     <w:unhideWhenUsed/>
+  </w:style>
+  <w:style w:type="character" w:customStyle="1" w:styleId="Heading1Char">
+    <w:name w:val="Heading 1 Char"/>
+    <w:basedOn w:val="DefaultParagraphFont"/>
+    <w:link w:val="Heading1"/>
+    <w:uiPriority w:val="9"/>
+    <w:rsid w:val="00911192"/>
+    <w:rPr>
+      <w:rFonts w:asciiTheme="majorHAnsi" w:eastAsiaTheme="majorEastAsia" w:hAnsiTheme="majorHAnsi" w:cstheme="majorBidi"/>
+      <w:color w:val="2F5496" w:themeColor="accent1" w:themeShade="BF"/>
+      <w:sz w:val="32"/>
+      <w:szCs w:val="32"/>
+      <w:lang w:val="en-GB"/>
+    </w:rPr>
+  </w:style>
+  <w:style w:type="character" w:styleId="Hyperlink">
+    <w:name w:val="Hyperlink"/>
+    <w:basedOn w:val="DefaultParagraphFont"/>
+    <w:uiPriority w:val="99"/>
+    <w:unhideWhenUsed/>
+    <w:rsid w:val="00911192"/>
+    <w:rPr>
+      <w:color w:val="0563C1" w:themeColor="hyperlink"/>
+      <w:u w:val="single"/>
+    </w:rPr>
   </w:style>
 </w:styles>
 </file>

</xml_diff>